<commit_message>
[refactor] add commits from se.ifmo.ru
</commit_message>
<xml_diff>
--- a/OPI_P3209_Rekalov_lab2.docx
+++ b/OPI_P3209_Rekalov_lab2.docx
@@ -370,15 +370,20 @@
         <w:jc w:val="right"/>
         <w:rPr>
           <w:rFonts w:ascii="Times New Roman" w:hAnsi="Times New Roman" w:cs="Times New Roman"/>
+        </w:rPr>
+      </w:pPr>
+      <w:r>
+        <w:rPr>
+          <w:rFonts w:ascii="Times New Roman" w:hAnsi="Times New Roman" w:cs="Times New Roman"/>
           <w:lang w:val="en-US"/>
         </w:rPr>
-      </w:pPr>
-      <w:r>
-        <w:rPr>
-          <w:rFonts w:ascii="Times New Roman" w:hAnsi="Times New Roman" w:cs="Times New Roman"/>
-          <w:lang w:val="en-US"/>
-        </w:rPr>
-        <w:t>P3209</w:t>
+        <w:t>P</w:t>
+      </w:r>
+      <w:r>
+        <w:rPr>
+          <w:rFonts w:ascii="Times New Roman" w:hAnsi="Times New Roman" w:cs="Times New Roman"/>
+        </w:rPr>
+        <w:t>3209</w:t>
       </w:r>
     </w:p>
     <w:p>
@@ -536,14 +541,27 @@
         </w:p>
         <w:p>
           <w:pPr>
+            <w:pStyle w:val="TOC1"/>
+            <w:tabs>
+              <w:tab w:val="right" w:leader="dot" w:pos="9350"/>
+            </w:tabs>
             <w:rPr>
-              <w:rFonts w:ascii="Times New Roman" w:hAnsi="Times New Roman" w:cs="Times New Roman"/>
-              <w:lang w:val="en-US"/>
+              <w:rFonts w:eastAsiaTheme="minorEastAsia" w:cstheme="minorBidi"/>
+              <w:b w:val="0"/>
+              <w:bCs w:val="0"/>
+              <w:i w:val="0"/>
+              <w:iCs w:val="0"/>
+              <w:noProof/>
+              <w:kern w:val="2"/>
+              <w:lang w:val="en-RU"/>
+              <w14:ligatures w14:val="standardContextual"/>
             </w:rPr>
           </w:pPr>
           <w:r>
             <w:rPr>
               <w:rFonts w:ascii="Times New Roman" w:hAnsi="Times New Roman" w:cs="Times New Roman"/>
+              <w:b w:val="0"/>
+              <w:bCs w:val="0"/>
             </w:rPr>
             <w:fldChar w:fldCharType="begin"/>
           </w:r>
@@ -557,19 +575,229 @@
           <w:r>
             <w:rPr>
               <w:rFonts w:ascii="Times New Roman" w:hAnsi="Times New Roman" w:cs="Times New Roman"/>
+              <w:b w:val="0"/>
+              <w:bCs w:val="0"/>
             </w:rPr>
             <w:fldChar w:fldCharType="separate"/>
           </w:r>
-          <w:r>
+          <w:hyperlink w:anchor="_Toc191145697" w:history="1">
+            <w:r>
+              <w:rPr>
+                <w:rStyle w:val="Hyperlink"/>
+                <w:rFonts w:ascii="Times New Roman" w:eastAsia="NSimSun" w:hAnsi="Times New Roman" w:cs="Times New Roman"/>
+                <w:noProof/>
+              </w:rPr>
+              <w:t>Описание</w:t>
+            </w:r>
+            <w:r>
+              <w:rPr>
+                <w:noProof/>
+                <w:webHidden/>
+              </w:rPr>
+              <w:tab/>
+            </w:r>
+            <w:r>
+              <w:rPr>
+                <w:noProof/>
+                <w:webHidden/>
+              </w:rPr>
+              <w:fldChar w:fldCharType="begin"/>
+            </w:r>
+            <w:r>
+              <w:rPr>
+                <w:noProof/>
+                <w:webHidden/>
+              </w:rPr>
+              <w:instrText xml:space="preserve"> PAGEREF _Toc191145697 \h </w:instrText>
+            </w:r>
+            <w:r>
+              <w:rPr>
+                <w:noProof/>
+                <w:webHidden/>
+              </w:rPr>
+            </w:r>
+            <w:r>
+              <w:rPr>
+                <w:noProof/>
+                <w:webHidden/>
+              </w:rPr>
+              <w:fldChar w:fldCharType="separate"/>
+            </w:r>
+            <w:r>
+              <w:rPr>
+                <w:noProof/>
+                <w:webHidden/>
+              </w:rPr>
+              <w:t>3</w:t>
+            </w:r>
+            <w:r>
+              <w:rPr>
+                <w:noProof/>
+                <w:webHidden/>
+              </w:rPr>
+              <w:fldChar w:fldCharType="end"/>
+            </w:r>
+          </w:hyperlink>
+        </w:p>
+        <w:p>
+          <w:pPr>
+            <w:pStyle w:val="TOC1"/>
+            <w:tabs>
+              <w:tab w:val="right" w:leader="dot" w:pos="9350"/>
+            </w:tabs>
+            <w:rPr>
+              <w:rFonts w:eastAsiaTheme="minorEastAsia" w:cstheme="minorBidi"/>
+              <w:b w:val="0"/>
+              <w:bCs w:val="0"/>
+              <w:i w:val="0"/>
+              <w:iCs w:val="0"/>
+              <w:noProof/>
+              <w:kern w:val="2"/>
+              <w:lang w:val="en-RU"/>
+              <w14:ligatures w14:val="standardContextual"/>
+            </w:rPr>
+          </w:pPr>
+          <w:hyperlink w:anchor="_Toc191145698" w:history="1">
+            <w:r>
+              <w:rPr>
+                <w:rStyle w:val="Hyperlink"/>
+                <w:noProof/>
+              </w:rPr>
+              <w:t>Код программы</w:t>
+            </w:r>
+            <w:r>
+              <w:rPr>
+                <w:noProof/>
+                <w:webHidden/>
+              </w:rPr>
+              <w:tab/>
+            </w:r>
+            <w:r>
+              <w:rPr>
+                <w:noProof/>
+                <w:webHidden/>
+              </w:rPr>
+              <w:fldChar w:fldCharType="begin"/>
+            </w:r>
+            <w:r>
+              <w:rPr>
+                <w:noProof/>
+                <w:webHidden/>
+              </w:rPr>
+              <w:instrText xml:space="preserve"> PAGEREF _Toc191145698 \h </w:instrText>
+            </w:r>
+            <w:r>
+              <w:rPr>
+                <w:noProof/>
+                <w:webHidden/>
+              </w:rPr>
+            </w:r>
+            <w:r>
+              <w:rPr>
+                <w:noProof/>
+                <w:webHidden/>
+              </w:rPr>
+              <w:fldChar w:fldCharType="separate"/>
+            </w:r>
+            <w:r>
+              <w:rPr>
+                <w:noProof/>
+                <w:webHidden/>
+              </w:rPr>
+              <w:t>3</w:t>
+            </w:r>
+            <w:r>
+              <w:rPr>
+                <w:noProof/>
+                <w:webHidden/>
+              </w:rPr>
+              <w:fldChar w:fldCharType="end"/>
+            </w:r>
+          </w:hyperlink>
+        </w:p>
+        <w:p>
+          <w:pPr>
+            <w:pStyle w:val="TOC1"/>
+            <w:tabs>
+              <w:tab w:val="right" w:leader="dot" w:pos="9350"/>
+            </w:tabs>
+            <w:rPr>
+              <w:rFonts w:eastAsiaTheme="minorEastAsia" w:cstheme="minorBidi"/>
+              <w:b w:val="0"/>
+              <w:bCs w:val="0"/>
+              <w:i w:val="0"/>
+              <w:iCs w:val="0"/>
+              <w:noProof/>
+              <w:kern w:val="2"/>
+              <w:lang w:val="en-RU"/>
+              <w14:ligatures w14:val="standardContextual"/>
+            </w:rPr>
+          </w:pPr>
+          <w:hyperlink w:anchor="_Toc191145699" w:history="1">
+            <w:r>
+              <w:rPr>
+                <w:rStyle w:val="Hyperlink"/>
+                <w:noProof/>
+              </w:rPr>
+              <w:t>Вывод</w:t>
+            </w:r>
+            <w:r>
+              <w:rPr>
+                <w:noProof/>
+                <w:webHidden/>
+              </w:rPr>
+              <w:tab/>
+            </w:r>
+            <w:r>
+              <w:rPr>
+                <w:noProof/>
+                <w:webHidden/>
+              </w:rPr>
+              <w:fldChar w:fldCharType="begin"/>
+            </w:r>
+            <w:r>
+              <w:rPr>
+                <w:noProof/>
+                <w:webHidden/>
+              </w:rPr>
+              <w:instrText xml:space="preserve"> PAGEREF _Toc191145699 \h </w:instrText>
+            </w:r>
+            <w:r>
+              <w:rPr>
+                <w:noProof/>
+                <w:webHidden/>
+              </w:rPr>
+            </w:r>
+            <w:r>
+              <w:rPr>
+                <w:noProof/>
+                <w:webHidden/>
+              </w:rPr>
+              <w:fldChar w:fldCharType="separate"/>
+            </w:r>
+            <w:r>
+              <w:rPr>
+                <w:noProof/>
+                <w:webHidden/>
+              </w:rPr>
+              <w:t>3</w:t>
+            </w:r>
+            <w:r>
+              <w:rPr>
+                <w:noProof/>
+                <w:webHidden/>
+              </w:rPr>
+              <w:fldChar w:fldCharType="end"/>
+            </w:r>
+          </w:hyperlink>
+        </w:p>
+        <w:p>
+          <w:pPr>
             <w:rPr>
               <w:rFonts w:ascii="Times New Roman" w:hAnsi="Times New Roman" w:cs="Times New Roman"/>
-              <w:b/>
-              <w:bCs/>
-              <w:noProof/>
               <w:lang w:val="en-US"/>
             </w:rPr>
-            <w:t>No table of contents entries found.</w:t>
-          </w:r>
+          </w:pPr>
           <w:r>
             <w:rPr>
               <w:rFonts w:ascii="Times New Roman" w:hAnsi="Times New Roman" w:cs="Times New Roman"/>
@@ -608,12 +836,20 @@
           <w:lang w:val="en-US"/>
         </w:rPr>
       </w:pPr>
+      <w:bookmarkStart w:id="1" w:name="_Toc191145697"/>
       <w:r>
         <w:rPr>
           <w:rFonts w:ascii="Times New Roman" w:eastAsia="NSimSun" w:hAnsi="Times New Roman" w:cs="Times New Roman"/>
         </w:rPr>
         <w:lastRenderedPageBreak/>
-        <w:t xml:space="preserve">Описание </w:t>
+        <w:t>Описание</w:t>
+      </w:r>
+      <w:bookmarkEnd w:id="1"/>
+      <w:r>
+        <w:rPr>
+          <w:rFonts w:ascii="Times New Roman" w:eastAsia="NSimSun" w:hAnsi="Times New Roman" w:cs="Times New Roman"/>
+        </w:rPr>
+        <w:t xml:space="preserve"> </w:t>
       </w:r>
     </w:p>
     <w:p>
@@ -825,39 +1061,67 @@
     </w:p>
     <w:p>
       <w:pPr>
-        <w:pStyle w:val="ListParagraph"/>
-        <w:numPr>
-          <w:ilvl w:val="0"/>
-          <w:numId w:val="1"/>
-        </w:numPr>
-        <w:rPr>
-          <w:rFonts w:ascii="Times New Roman" w:eastAsia="Times New Roman" w:hAnsi="Times New Roman" w:cs="Times New Roman"/>
-        </w:rPr>
-      </w:pPr>
-      <w:r>
-        <w:rPr>
-          <w:rFonts w:ascii="Times New Roman" w:eastAsia="Times New Roman" w:hAnsi="Times New Roman" w:cs="Times New Roman"/>
-        </w:rPr>
-        <w:t>Необходимо разрешать конфликты между версиями, если они возникают.</w:t>
-      </w:r>
-    </w:p>
-    <w:p>
-      <w:pPr>
-        <w:rPr>
-          <w:rFonts w:ascii="Times New Roman" w:eastAsia="Times New Roman" w:hAnsi="Times New Roman" w:cs="Times New Roman"/>
-        </w:rPr>
-      </w:pPr>
-    </w:p>
-    <w:p>
-      <w:pPr>
-        <w:rPr>
-          <w:rFonts w:ascii="Times New Roman" w:hAnsi="Times New Roman" w:cs="Times New Roman"/>
-        </w:rPr>
-      </w:pPr>
+        <w:pStyle w:val="Heading1"/>
+        <w:jc w:val="center"/>
+        <w:rPr>
+          <w:rFonts w:ascii="Times New Roman" w:hAnsi="Times New Roman" w:cs="Times New Roman"/>
+        </w:rPr>
+      </w:pPr>
+      <w:bookmarkStart w:id="2" w:name="_Toc191145698"/>
+      <w:r>
+        <w:t>Код программы</w:t>
+      </w:r>
+      <w:bookmarkEnd w:id="2"/>
+    </w:p>
+    <w:p>
+      <w:hyperlink r:id="rId9" w:history="1">
+        <w:r>
+          <w:rPr>
+            <w:rStyle w:val="Hyperlink"/>
+          </w:rPr>
+          <w:t>https://github.com/arekalov/OPI-lab2</w:t>
+        </w:r>
+      </w:hyperlink>
+    </w:p>
+    <w:p/>
+    <w:p>
+      <w:pPr>
+        <w:pStyle w:val="Heading1"/>
+        <w:jc w:val="center"/>
+      </w:pPr>
+      <w:bookmarkStart w:id="3" w:name="_Toc191145699"/>
+      <w:r>
+        <w:t>Вывод</w:t>
+      </w:r>
+      <w:bookmarkEnd w:id="3"/>
+    </w:p>
+    <w:p>
+      <w:r>
+        <w:rPr>
+          <w:lang w:val="en-RU"/>
+        </w:rPr>
+        <w:t>В процессе выполнения лабораторной работы я усовершенствовал свои умения работать с Git, а также узнал больше о Subversion.</w:t>
+      </w:r>
+    </w:p>
+    <w:p>
+      <w:r>
+        <w:rPr>
+          <w:lang w:val="en-RU"/>
+        </w:rPr>
+        <w:t>В рамках работы были созданы репозитории SVN и Git в домашнем каталоге пользователя, загружены начальные версии файлов с исходным кодом, а также выполнены операции с исходным кодом в соответствии с блок-схемой.</w:t>
+      </w:r>
+    </w:p>
+    <w:p>
+      <w:r>
+        <w:rPr>
+          <w:lang w:val="en-RU"/>
+        </w:rPr>
+        <w:t>Практическая работа помогла мне лучше понять принципы работы систем контроля версий и их практическое применение в различных сценариях разработки.</w:t>
+      </w:r>
     </w:p>
     <w:sectPr>
-      <w:footerReference w:type="even" r:id="rId9"/>
-      <w:footerReference w:type="default" r:id="rId10"/>
+      <w:footerReference w:type="even" r:id="rId10"/>
+      <w:footerReference w:type="default" r:id="rId11"/>
       <w:pgSz w:w="12240" w:h="15840"/>
       <w:pgMar w:top="1440" w:right="1440" w:bottom="1440" w:left="1440" w:header="708" w:footer="708" w:gutter="0"/>
       <w:cols w:space="708"/>
@@ -1720,7 +1984,6 @@
     <w:next w:val="Normal"/>
     <w:autoRedefine/>
     <w:uiPriority w:val="39"/>
-    <w:semiHidden/>
     <w:unhideWhenUsed/>
     <w:rsid w:val="000D77B3"/>
     <w:pPr>
@@ -1905,6 +2168,29 @@
       <w:sz w:val="24"/>
       <w:szCs w:val="24"/>
       <w:lang w:eastAsia="ru-RU"/>
+    </w:rPr>
+  </w:style>
+  <w:style w:type="character" w:styleId="Hyperlink">
+    <w:name w:val="Hyperlink"/>
+    <w:basedOn w:val="DefaultParagraphFont"/>
+    <w:uiPriority w:val="99"/>
+    <w:unhideWhenUsed/>
+    <w:rsid w:val="00FB6E49"/>
+    <w:rPr>
+      <w:color w:val="0563C1" w:themeColor="hyperlink"/>
+      <w:u w:val="single"/>
+    </w:rPr>
+  </w:style>
+  <w:style w:type="character" w:styleId="UnresolvedMention">
+    <w:name w:val="Unresolved Mention"/>
+    <w:basedOn w:val="DefaultParagraphFont"/>
+    <w:uiPriority w:val="99"/>
+    <w:semiHidden/>
+    <w:unhideWhenUsed/>
+    <w:rsid w:val="00FB6E49"/>
+    <w:rPr>
+      <w:color w:val="605E5C"/>
+      <w:shd w:val="clear" w:color="auto" w:fill="E1DFDD"/>
     </w:rPr>
   </w:style>
 </w:styles>

</xml_diff>